<commit_message>
Skrevet lidt mere til "Grundlæggende om programmet"
Ved ikke lige hvordan man laver de der tex-filer. Og hvordan man skal
skrive programmerings eksemplerne der inde
</commit_message>
<xml_diff>
--- a/Rapport/nuværende versioner/Programmet Grundlæggende.docx
+++ b/Rapport/nuværende versioner/Programmet Grundlæggende.docx
@@ -50,40 +50,700 @@
       <w:r>
         <w:t xml:space="preserve"> </w:t>
       </w:r>
+      <w:r>
+        <w:t xml:space="preserve">multidimensionalt </w:t>
+      </w:r>
       <w:proofErr w:type="spellStart"/>
       <w:r>
         <w:t>integer</w:t>
+      </w:r>
+      <w:proofErr w:type="spellEnd"/>
+      <w:r>
+        <w:t xml:space="preserve"> array. </w:t>
+      </w:r>
+      <w:r>
+        <w:t xml:space="preserve">Første dimension beskriver dagene, anden dimension beskriver timerne på den givne dag. </w:t>
+      </w:r>
+    </w:p>
+    <w:p>
+      <w:r>
+        <w:t xml:space="preserve">For at holde styr på hvilke lærer der skal undervise hvilke timer, har vi lavet et tekstdokument hvor, de forskellige timer og deres tilhørende lære står. Dette </w:t>
+      </w:r>
+      <w:r>
+        <w:t>er</w:t>
+      </w:r>
+      <w:r>
+        <w:t xml:space="preserve"> gjort, så det er nemt at </w:t>
+      </w:r>
+      <w:r>
+        <w:t xml:space="preserve">lave ændringer. Derudover er der endnu en tekst fil, med de forskellige lære, og hvor mange timer, de </w:t>
+      </w:r>
+      <w:r>
+        <w:t xml:space="preserve">enkelte lærer kan tage om ugen. </w:t>
+      </w:r>
+    </w:p>
+    <w:p>
+      <w:r>
+        <w:t xml:space="preserve">Disse filer bliver så indlæst og indsat i følgende </w:t>
+      </w:r>
+      <w:proofErr w:type="spellStart"/>
+      <w:r>
+        <w:t>structures</w:t>
+      </w:r>
+      <w:proofErr w:type="spellEnd"/>
+      <w:r>
+        <w:t>:</w:t>
+      </w:r>
+    </w:p>
+    <w:p>
+      <w:pPr>
+        <w:spacing w:after="0" w:line="240" w:lineRule="auto"/>
+        <w:rPr>
+          <w:rFonts w:ascii="Consolas" w:hAnsi="Consolas"/>
+          <w:sz w:val="20"/>
+          <w:lang w:val="en-GB"/>
+        </w:rPr>
+      </w:pPr>
+      <w:r>
+        <w:rPr>
+          <w:rFonts w:ascii="Consolas" w:hAnsi="Consolas"/>
+          <w:sz w:val="20"/>
+          <w:lang w:val="en-GB"/>
+        </w:rPr>
+        <w:t xml:space="preserve">typedef struct lesson </w:t>
+      </w:r>
+      <w:proofErr w:type="spellStart"/>
+      <w:r>
+        <w:rPr>
+          <w:rFonts w:ascii="Consolas" w:hAnsi="Consolas"/>
+          <w:sz w:val="20"/>
+          <w:lang w:val="en-GB"/>
+        </w:rPr>
+        <w:t>lesson</w:t>
+      </w:r>
+      <w:proofErr w:type="spellEnd"/>
+      <w:r>
+        <w:rPr>
+          <w:rFonts w:ascii="Consolas" w:hAnsi="Consolas"/>
+          <w:sz w:val="20"/>
+          <w:lang w:val="en-GB"/>
+        </w:rPr>
+        <w:t>;</w:t>
+      </w:r>
+    </w:p>
+    <w:p>
+      <w:pPr>
+        <w:spacing w:after="0" w:line="240" w:lineRule="auto"/>
+        <w:rPr>
+          <w:rFonts w:ascii="Consolas" w:hAnsi="Consolas"/>
+          <w:sz w:val="20"/>
+          <w:lang w:val="en-GB"/>
+        </w:rPr>
+      </w:pPr>
+      <w:r>
+        <w:rPr>
+          <w:rFonts w:ascii="Consolas" w:hAnsi="Consolas"/>
+          <w:sz w:val="20"/>
+          <w:lang w:val="en-GB"/>
+        </w:rPr>
+        <w:t xml:space="preserve">struct </w:t>
+      </w:r>
+      <w:proofErr w:type="gramStart"/>
+      <w:r>
+        <w:rPr>
+          <w:rFonts w:ascii="Consolas" w:hAnsi="Consolas"/>
+          <w:sz w:val="20"/>
+          <w:lang w:val="en-GB"/>
+        </w:rPr>
+        <w:t>lesson{</w:t>
+      </w:r>
+      <w:proofErr w:type="gramEnd"/>
+    </w:p>
+    <w:p>
+      <w:pPr>
+        <w:spacing w:after="0" w:line="240" w:lineRule="auto"/>
+        <w:rPr>
+          <w:rFonts w:ascii="Consolas" w:hAnsi="Consolas"/>
+          <w:sz w:val="20"/>
+          <w:lang w:val="en-GB"/>
+        </w:rPr>
+      </w:pPr>
+      <w:r>
+        <w:rPr>
+          <w:rFonts w:ascii="Consolas" w:hAnsi="Consolas"/>
+          <w:sz w:val="20"/>
+          <w:lang w:val="en-GB"/>
+        </w:rPr>
+        <w:t xml:space="preserve">  char </w:t>
+      </w:r>
+      <w:proofErr w:type="spellStart"/>
+      <w:r>
+        <w:rPr>
+          <w:rFonts w:ascii="Consolas" w:hAnsi="Consolas"/>
+          <w:sz w:val="20"/>
+          <w:lang w:val="en-GB"/>
+        </w:rPr>
+        <w:t>teacher_name</w:t>
+      </w:r>
+      <w:proofErr w:type="spellEnd"/>
+      <w:r>
+        <w:rPr>
+          <w:rFonts w:ascii="Consolas" w:hAnsi="Consolas"/>
+          <w:sz w:val="20"/>
+          <w:lang w:val="en-GB"/>
+        </w:rPr>
+        <w:t>[TEACHER_NAME_MAX];</w:t>
+      </w:r>
+    </w:p>
+    <w:p>
+      <w:pPr>
+        <w:spacing w:after="0" w:line="240" w:lineRule="auto"/>
+        <w:rPr>
+          <w:rFonts w:ascii="Consolas" w:hAnsi="Consolas"/>
+          <w:sz w:val="20"/>
+          <w:lang w:val="en-GB"/>
+        </w:rPr>
+      </w:pPr>
+      <w:r>
+        <w:rPr>
+          <w:rFonts w:ascii="Consolas" w:hAnsi="Consolas"/>
+          <w:sz w:val="20"/>
+          <w:lang w:val="en-GB"/>
+        </w:rPr>
+        <w:t xml:space="preserve">  char </w:t>
+      </w:r>
+      <w:proofErr w:type="spellStart"/>
+      <w:r>
+        <w:rPr>
+          <w:rFonts w:ascii="Consolas" w:hAnsi="Consolas"/>
+          <w:sz w:val="20"/>
+          <w:lang w:val="en-GB"/>
+        </w:rPr>
+        <w:t>lesson_name</w:t>
+      </w:r>
+      <w:proofErr w:type="spellEnd"/>
+      <w:r>
+        <w:rPr>
+          <w:rFonts w:ascii="Consolas" w:hAnsi="Consolas"/>
+          <w:sz w:val="20"/>
+          <w:lang w:val="en-GB"/>
+        </w:rPr>
+        <w:t>[LESSON_NAME_MAX];</w:t>
+      </w:r>
+    </w:p>
+    <w:p>
+      <w:pPr>
+        <w:spacing w:after="0" w:line="240" w:lineRule="auto"/>
+        <w:rPr>
+          <w:rFonts w:ascii="Consolas" w:hAnsi="Consolas"/>
+          <w:sz w:val="20"/>
+          <w:lang w:val="en-GB"/>
+        </w:rPr>
+      </w:pPr>
+      <w:r>
+        <w:rPr>
+          <w:rFonts w:ascii="Consolas" w:hAnsi="Consolas"/>
+          <w:sz w:val="20"/>
+          <w:lang w:val="en-GB"/>
+        </w:rPr>
+        <w:t>};</w:t>
+      </w:r>
+    </w:p>
+    <w:p>
+      <w:pPr>
+        <w:spacing w:after="0" w:line="240" w:lineRule="auto"/>
+        <w:rPr>
+          <w:rFonts w:ascii="Consolas" w:hAnsi="Consolas"/>
+          <w:sz w:val="20"/>
+          <w:lang w:val="en-GB"/>
+        </w:rPr>
+      </w:pPr>
+    </w:p>
+    <w:p>
+      <w:pPr>
+        <w:spacing w:after="0" w:line="240" w:lineRule="auto"/>
+        <w:rPr>
+          <w:rFonts w:ascii="Consolas" w:hAnsi="Consolas"/>
+          <w:sz w:val="20"/>
+          <w:lang w:val="en-GB"/>
+        </w:rPr>
+      </w:pPr>
+      <w:r>
+        <w:rPr>
+          <w:rFonts w:ascii="Consolas" w:hAnsi="Consolas"/>
+          <w:sz w:val="20"/>
+          <w:lang w:val="en-GB"/>
+        </w:rPr>
+        <w:t xml:space="preserve">typedef struct individual </w:t>
+      </w:r>
+      <w:proofErr w:type="spellStart"/>
+      <w:r>
+        <w:rPr>
+          <w:rFonts w:ascii="Consolas" w:hAnsi="Consolas"/>
+          <w:sz w:val="20"/>
+          <w:lang w:val="en-GB"/>
+        </w:rPr>
+        <w:t>individual</w:t>
+      </w:r>
+      <w:proofErr w:type="spellEnd"/>
+      <w:r>
+        <w:rPr>
+          <w:rFonts w:ascii="Consolas" w:hAnsi="Consolas"/>
+          <w:sz w:val="20"/>
+          <w:lang w:val="en-GB"/>
+        </w:rPr>
+        <w:t>;</w:t>
+      </w:r>
+    </w:p>
+    <w:p>
+      <w:pPr>
+        <w:spacing w:after="0" w:line="240" w:lineRule="auto"/>
+        <w:rPr>
+          <w:rFonts w:ascii="Consolas" w:hAnsi="Consolas"/>
+          <w:sz w:val="20"/>
+          <w:lang w:val="en-GB"/>
+        </w:rPr>
+      </w:pPr>
+      <w:r>
+        <w:rPr>
+          <w:rFonts w:ascii="Consolas" w:hAnsi="Consolas"/>
+          <w:sz w:val="20"/>
+          <w:lang w:val="en-GB"/>
+        </w:rPr>
+        <w:t xml:space="preserve">struct </w:t>
+      </w:r>
+      <w:proofErr w:type="gramStart"/>
+      <w:r>
+        <w:rPr>
+          <w:rFonts w:ascii="Consolas" w:hAnsi="Consolas"/>
+          <w:sz w:val="20"/>
+          <w:lang w:val="en-GB"/>
+        </w:rPr>
+        <w:t>individual{</w:t>
+      </w:r>
+      <w:proofErr w:type="gramEnd"/>
+    </w:p>
+    <w:p>
+      <w:pPr>
+        <w:spacing w:after="0" w:line="240" w:lineRule="auto"/>
+        <w:rPr>
+          <w:rFonts w:ascii="Consolas" w:hAnsi="Consolas"/>
+          <w:sz w:val="20"/>
+          <w:lang w:val="en-GB"/>
+        </w:rPr>
+      </w:pPr>
+      <w:r>
+        <w:rPr>
+          <w:rFonts w:ascii="Consolas" w:hAnsi="Consolas"/>
+          <w:sz w:val="20"/>
+          <w:lang w:val="en-GB"/>
+        </w:rPr>
+        <w:t xml:space="preserve">  </w:t>
+      </w:r>
+      <w:proofErr w:type="spellStart"/>
+      <w:r>
+        <w:rPr>
+          <w:rFonts w:ascii="Consolas" w:hAnsi="Consolas"/>
+          <w:sz w:val="20"/>
+          <w:lang w:val="en-GB"/>
+        </w:rPr>
+        <w:t>int</w:t>
+      </w:r>
+      <w:proofErr w:type="spellEnd"/>
+      <w:r>
+        <w:rPr>
+          <w:rFonts w:ascii="Consolas" w:hAnsi="Consolas"/>
+          <w:sz w:val="20"/>
+          <w:lang w:val="en-GB"/>
+        </w:rPr>
+        <w:t xml:space="preserve"> </w:t>
+      </w:r>
+      <w:proofErr w:type="spellStart"/>
+      <w:r>
+        <w:rPr>
+          <w:rFonts w:ascii="Consolas" w:hAnsi="Consolas"/>
+          <w:sz w:val="20"/>
+          <w:lang w:val="en-GB"/>
+        </w:rPr>
+        <w:t>individual_num</w:t>
+      </w:r>
+      <w:proofErr w:type="spellEnd"/>
+      <w:r>
+        <w:rPr>
+          <w:rFonts w:ascii="Consolas" w:hAnsi="Consolas"/>
+          <w:sz w:val="20"/>
+          <w:lang w:val="en-GB"/>
+        </w:rPr>
+        <w:t>[LESSONS_PER_DAY_</w:t>
+      </w:r>
+      <w:proofErr w:type="gramStart"/>
+      <w:r>
+        <w:rPr>
+          <w:rFonts w:ascii="Consolas" w:hAnsi="Consolas"/>
+          <w:sz w:val="20"/>
+          <w:lang w:val="en-GB"/>
+        </w:rPr>
+        <w:t>MAX][</w:t>
+      </w:r>
+      <w:proofErr w:type="gramEnd"/>
+      <w:r>
+        <w:rPr>
+          <w:rFonts w:ascii="Consolas" w:hAnsi="Consolas"/>
+          <w:sz w:val="20"/>
+          <w:lang w:val="en-GB"/>
+        </w:rPr>
+        <w:t>SCHOOL_DAYS_IN_WEEK];</w:t>
+      </w:r>
+    </w:p>
+    <w:p>
+      <w:pPr>
+        <w:spacing w:after="0" w:line="240" w:lineRule="auto"/>
+        <w:rPr>
+          <w:rFonts w:ascii="Consolas" w:hAnsi="Consolas"/>
+          <w:sz w:val="20"/>
+          <w:lang w:val="en-GB"/>
+        </w:rPr>
+      </w:pPr>
+      <w:r>
+        <w:rPr>
+          <w:rFonts w:ascii="Consolas" w:hAnsi="Consolas"/>
+          <w:sz w:val="20"/>
+          <w:lang w:val="en-GB"/>
+        </w:rPr>
+        <w:t xml:space="preserve">  </w:t>
+      </w:r>
+      <w:proofErr w:type="spellStart"/>
+      <w:r>
+        <w:rPr>
+          <w:rFonts w:ascii="Consolas" w:hAnsi="Consolas"/>
+          <w:sz w:val="20"/>
+          <w:lang w:val="en-GB"/>
+        </w:rPr>
+        <w:t>int</w:t>
+      </w:r>
+      <w:proofErr w:type="spellEnd"/>
+      <w:r>
+        <w:rPr>
+          <w:rFonts w:ascii="Consolas" w:hAnsi="Consolas"/>
+          <w:sz w:val="20"/>
+          <w:lang w:val="en-GB"/>
+        </w:rPr>
+        <w:t xml:space="preserve"> fitness;</w:t>
+      </w:r>
+    </w:p>
+    <w:p>
+      <w:pPr>
+        <w:spacing w:after="0" w:line="240" w:lineRule="auto"/>
+        <w:rPr>
+          <w:rFonts w:ascii="Consolas" w:hAnsi="Consolas"/>
+          <w:sz w:val="20"/>
+          <w:lang w:val="en-GB"/>
+        </w:rPr>
+      </w:pPr>
+      <w:r>
+        <w:rPr>
+          <w:rFonts w:ascii="Consolas" w:hAnsi="Consolas"/>
+          <w:sz w:val="20"/>
+          <w:lang w:val="en-GB"/>
+        </w:rPr>
+        <w:t xml:space="preserve">  </w:t>
+      </w:r>
+      <w:proofErr w:type="spellStart"/>
+      <w:r>
+        <w:rPr>
+          <w:rFonts w:ascii="Consolas" w:hAnsi="Consolas"/>
+          <w:sz w:val="20"/>
+          <w:lang w:val="en-GB"/>
+        </w:rPr>
+        <w:t>int</w:t>
+      </w:r>
+      <w:proofErr w:type="spellEnd"/>
+      <w:r>
+        <w:rPr>
+          <w:rFonts w:ascii="Consolas" w:hAnsi="Consolas"/>
+          <w:sz w:val="20"/>
+          <w:lang w:val="en-GB"/>
+        </w:rPr>
+        <w:t xml:space="preserve"> grade;</w:t>
+      </w:r>
+    </w:p>
+    <w:p>
+      <w:pPr>
+        <w:spacing w:after="0" w:line="240" w:lineRule="auto"/>
+        <w:rPr>
+          <w:rFonts w:ascii="Consolas" w:hAnsi="Consolas"/>
+          <w:sz w:val="20"/>
+          <w:lang w:val="en-GB"/>
+        </w:rPr>
+      </w:pPr>
+      <w:r>
+        <w:rPr>
+          <w:rFonts w:ascii="Consolas" w:hAnsi="Consolas"/>
+          <w:sz w:val="20"/>
+          <w:lang w:val="en-GB"/>
+        </w:rPr>
+        <w:t>};</w:t>
+      </w:r>
+    </w:p>
+    <w:p>
+      <w:pPr>
+        <w:spacing w:after="0" w:line="240" w:lineRule="auto"/>
+        <w:rPr>
+          <w:rFonts w:ascii="Consolas" w:hAnsi="Consolas"/>
+          <w:sz w:val="20"/>
+          <w:lang w:val="en-GB"/>
+        </w:rPr>
+      </w:pPr>
+    </w:p>
+    <w:p>
+      <w:pPr>
+        <w:spacing w:after="0" w:line="240" w:lineRule="auto"/>
+        <w:rPr>
+          <w:rFonts w:ascii="Consolas" w:hAnsi="Consolas"/>
+          <w:sz w:val="20"/>
+          <w:lang w:val="en-GB"/>
+        </w:rPr>
+      </w:pPr>
+      <w:r>
+        <w:rPr>
+          <w:rFonts w:ascii="Consolas" w:hAnsi="Consolas"/>
+          <w:sz w:val="20"/>
+          <w:lang w:val="en-GB"/>
+        </w:rPr>
+        <w:t xml:space="preserve">typedef struct teacher </w:t>
+      </w:r>
+      <w:proofErr w:type="spellStart"/>
+      <w:r>
+        <w:rPr>
+          <w:rFonts w:ascii="Consolas" w:hAnsi="Consolas"/>
+          <w:sz w:val="20"/>
+          <w:lang w:val="en-GB"/>
+        </w:rPr>
+        <w:t>teacher</w:t>
+      </w:r>
+      <w:proofErr w:type="spellEnd"/>
+      <w:r>
+        <w:rPr>
+          <w:rFonts w:ascii="Consolas" w:hAnsi="Consolas"/>
+          <w:sz w:val="20"/>
+          <w:lang w:val="en-GB"/>
+        </w:rPr>
+        <w:t>;</w:t>
+      </w:r>
+    </w:p>
+    <w:p>
+      <w:pPr>
+        <w:spacing w:after="0" w:line="240" w:lineRule="auto"/>
+        <w:rPr>
+          <w:rFonts w:ascii="Consolas" w:hAnsi="Consolas"/>
+          <w:sz w:val="20"/>
+          <w:lang w:val="en-GB"/>
+        </w:rPr>
+      </w:pPr>
+      <w:r>
+        <w:rPr>
+          <w:rFonts w:ascii="Consolas" w:hAnsi="Consolas"/>
+          <w:sz w:val="20"/>
+          <w:lang w:val="en-GB"/>
+        </w:rPr>
+        <w:t xml:space="preserve">struct </w:t>
+      </w:r>
+      <w:proofErr w:type="gramStart"/>
+      <w:r>
+        <w:rPr>
+          <w:rFonts w:ascii="Consolas" w:hAnsi="Consolas"/>
+          <w:sz w:val="20"/>
+          <w:lang w:val="en-GB"/>
+        </w:rPr>
+        <w:t>teacher{</w:t>
+      </w:r>
+      <w:proofErr w:type="gramEnd"/>
+    </w:p>
+    <w:p>
+      <w:pPr>
+        <w:spacing w:after="0" w:line="240" w:lineRule="auto"/>
+        <w:rPr>
+          <w:rFonts w:ascii="Consolas" w:hAnsi="Consolas"/>
+          <w:sz w:val="20"/>
+          <w:lang w:val="en-GB"/>
+        </w:rPr>
+      </w:pPr>
+      <w:r>
+        <w:rPr>
+          <w:rFonts w:ascii="Consolas" w:hAnsi="Consolas"/>
+          <w:sz w:val="20"/>
+          <w:lang w:val="en-GB"/>
+        </w:rPr>
+        <w:t xml:space="preserve">  char </w:t>
+      </w:r>
+      <w:proofErr w:type="spellStart"/>
+      <w:r>
+        <w:rPr>
+          <w:rFonts w:ascii="Consolas" w:hAnsi="Consolas"/>
+          <w:sz w:val="20"/>
+          <w:lang w:val="en-GB"/>
+        </w:rPr>
+        <w:t>teacher_name</w:t>
+      </w:r>
+      <w:proofErr w:type="spellEnd"/>
+      <w:r>
+        <w:rPr>
+          <w:rFonts w:ascii="Consolas" w:hAnsi="Consolas"/>
+          <w:sz w:val="20"/>
+          <w:lang w:val="en-GB"/>
+        </w:rPr>
+        <w:t>[TEACHER_NAME_MAX];</w:t>
+      </w:r>
+    </w:p>
+    <w:p>
+      <w:pPr>
+        <w:spacing w:after="0" w:line="240" w:lineRule="auto"/>
+        <w:rPr>
+          <w:rFonts w:ascii="Consolas" w:hAnsi="Consolas"/>
+          <w:sz w:val="20"/>
+          <w:lang w:val="en-GB"/>
+        </w:rPr>
+      </w:pPr>
+      <w:r>
+        <w:rPr>
+          <w:rFonts w:ascii="Consolas" w:hAnsi="Consolas"/>
+          <w:sz w:val="20"/>
+          <w:lang w:val="en-GB"/>
+        </w:rPr>
+        <w:t xml:space="preserve">  char </w:t>
+      </w:r>
+      <w:proofErr w:type="spellStart"/>
+      <w:r>
+        <w:rPr>
+          <w:rFonts w:ascii="Consolas" w:hAnsi="Consolas"/>
+          <w:sz w:val="20"/>
+          <w:lang w:val="en-GB"/>
+        </w:rPr>
+        <w:t>lesson_name</w:t>
+      </w:r>
+      <w:proofErr w:type="spellEnd"/>
+      <w:r>
+        <w:rPr>
+          <w:rFonts w:ascii="Consolas" w:hAnsi="Consolas"/>
+          <w:sz w:val="20"/>
+          <w:lang w:val="en-GB"/>
+        </w:rPr>
+        <w:t>[LESSON_NAME_MAX];</w:t>
+      </w:r>
+    </w:p>
+    <w:p>
+      <w:pPr>
+        <w:spacing w:after="0" w:line="240" w:lineRule="auto"/>
+        <w:rPr>
+          <w:rFonts w:ascii="Consolas" w:hAnsi="Consolas"/>
+          <w:sz w:val="20"/>
+        </w:rPr>
+      </w:pPr>
+      <w:r>
+        <w:rPr>
+          <w:rFonts w:ascii="Consolas" w:hAnsi="Consolas"/>
+          <w:sz w:val="20"/>
+          <w:lang w:val="en-GB"/>
+        </w:rPr>
+        <w:t xml:space="preserve">  </w:t>
+      </w:r>
+      <w:proofErr w:type="spellStart"/>
+      <w:r>
+        <w:rPr>
+          <w:rFonts w:ascii="Consolas" w:hAnsi="Consolas"/>
+          <w:sz w:val="20"/>
+        </w:rPr>
+        <w:t>int</w:t>
+      </w:r>
+      <w:proofErr w:type="spellEnd"/>
+      <w:r>
+        <w:rPr>
+          <w:rFonts w:ascii="Consolas" w:hAnsi="Consolas"/>
+          <w:sz w:val="20"/>
+        </w:rPr>
+        <w:t xml:space="preserve"> </w:t>
+      </w:r>
+      <w:proofErr w:type="spellStart"/>
+      <w:r>
+        <w:rPr>
+          <w:rFonts w:ascii="Consolas" w:hAnsi="Consolas"/>
+          <w:sz w:val="20"/>
+        </w:rPr>
+        <w:t>number_of_lessons</w:t>
+      </w:r>
+      <w:proofErr w:type="spellEnd"/>
+      <w:r>
+        <w:rPr>
+          <w:rFonts w:ascii="Consolas" w:hAnsi="Consolas"/>
+          <w:sz w:val="20"/>
+        </w:rPr>
+        <w:t>;</w:t>
+      </w:r>
+    </w:p>
+    <w:p>
+      <w:pPr>
+        <w:spacing w:after="0" w:line="240" w:lineRule="auto"/>
+        <w:rPr>
+          <w:rFonts w:ascii="Consolas" w:hAnsi="Consolas"/>
+          <w:sz w:val="20"/>
+        </w:rPr>
+      </w:pPr>
+      <w:r>
+        <w:rPr>
+          <w:rFonts w:ascii="Consolas" w:hAnsi="Consolas"/>
+          <w:sz w:val="20"/>
+        </w:rPr>
+        <w:t>};</w:t>
+      </w:r>
+    </w:p>
+    <w:p/>
+    <w:p>
+      <w:r>
+        <w:t xml:space="preserve">Her kan man også se hvordan de enkelte individer er bygget op. </w:t>
+      </w:r>
+    </w:p>
+    <w:p/>
+    <w:p>
+      <w:r>
+        <w:t>Det overordnede ’flow’ i programmet, kommer til at være som følgende: Først skal et antal individer genereres tilfældigt. Disse individer får så udregnet deres fitness, hvorefter de bliver sendt til crossover, mutation og selektion. Nu bliver deres fitness udregnet igen, og de samme processer gentager sig et anta</w:t>
+      </w:r>
+      <w:r>
+        <w:t xml:space="preserve">l gange. Her efter burde vi have fået opfostret et individ der kan tilfredsstille de forskellige krav der er blevet sat for skemaet. </w:t>
+      </w:r>
+    </w:p>
+    <w:p/>
+    <w:p>
+      <w:pPr>
+        <w:pStyle w:val="Overskrift2"/>
+      </w:pPr>
+      <w:r>
+        <w:t>Fitness</w:t>
+      </w:r>
+    </w:p>
+    <w:p>
+      <w:r>
+        <w:t>Fitness er den værdi hvorpå forældrene bliver valgt til den næste generation. Det er her alle de forskellige krav skal opstilles, til hvordan skemaet i sidste ende med at se ud.</w:t>
+      </w:r>
+    </w:p>
+    <w:p>
+      <w:r>
+        <w:t xml:space="preserve">I dette afsnit af programmet, kommer alle individer ind, og bliver bedømt. Dette sker med at de forskellige krav bliver vægtet forskelligt, </w:t>
+      </w:r>
+      <w:proofErr w:type="spellStart"/>
+      <w:r>
+        <w:t>anpå</w:t>
+      </w:r>
+      <w:proofErr w:type="spellEnd"/>
+      <w:r>
+        <w:t xml:space="preserve"> hvor vigtige de er for det endelige skema. Denne vigtighed er </w:t>
+      </w:r>
+      <w:r>
+        <w:lastRenderedPageBreak/>
+        <w:t xml:space="preserve">repræsenteret af et tal, som enten kan lægges til det endelige fitness, eller trækkes fra. Det er vigtigt at de enkelte skoler kan bedømme vigtigheden på de forskellige parametre, altså skal dette også indlæses fra en tekstfil. </w:t>
       </w:r>
       <w:bookmarkStart w:id="0" w:name="_GoBack"/>
       <w:bookmarkEnd w:id="0"/>
-      <w:proofErr w:type="spellEnd"/>
-      <w:r>
-        <w:t xml:space="preserve"> array. Så det første plads i </w:t>
-      </w:r>
-      <w:proofErr w:type="spellStart"/>
-      <w:r>
-        <w:t>array´et</w:t>
-      </w:r>
-      <w:proofErr w:type="spellEnd"/>
-      <w:r>
-        <w:t xml:space="preserve"> har et tal der svare til den første time mandag. Den anden plads i dette array, er den anden time mandag, osv. </w:t>
-      </w:r>
-    </w:p>
-    <w:p>
-      <w:r>
-        <w:t xml:space="preserve">For at holde styr på hvilke lærer der skal undervise hvilke timer, har vi lavet et tekstdokument hvor, de forskellige timer og deres tilhørende lære står. Dette har vi gjort, så det er nemt at ændre i for de enkelte skoler der skal bruge programmet. </w:t>
-      </w:r>
-    </w:p>
-    <w:p>
-      <w:r>
-        <w:t>Det overordnede ’flow’ i programmet, kommer til at være som følgende: Først skal et antal individer genereres tilfældigt. Disse individer får så udregnet deres fitness, hvorefter de bliver sendt til crossover, mutation og selektion. Nu bliver deres fitness udregnet igen, og de samme processer gentager sig et anta</w:t>
-      </w:r>
-      <w:r>
-        <w:t xml:space="preserve">l gange. Her efter burde vi have fået opfostret et individ der kan tilfredsstille de forskellige krav der er blevet sat for skemaet. </w:t>
-      </w:r>
-    </w:p>
-    <w:p/>
-    <w:p/>
+    </w:p>
     <w:sectPr>
       <w:pgSz w:w="11906" w:h="16838"/>
       <w:pgMar w:top="1701" w:right="1134" w:bottom="1701" w:left="1134" w:header="708" w:footer="708" w:gutter="0"/>

</xml_diff>